<commit_message>
creating branch 'master' for the developmets
</commit_message>
<xml_diff>
--- a/Proyecto/Documentos  Sprint 0/01_Sprint_Planing_Retrospective (1).docx
+++ b/Proyecto/Documentos  Sprint 0/01_Sprint_Planing_Retrospective (1).docx
@@ -1,6 +1,6 @@
 
 <file path=word/document.xml><?xml version="1.0" encoding="utf-8"?>
-<w:document xmlns:wpc="http://schemas.microsoft.com/office/word/2010/wordprocessingCanvas" xmlns:mc="http://schemas.openxmlformats.org/markup-compatibility/2006" xmlns:o="urn:schemas-microsoft-com:office:office" xmlns:r="http://schemas.openxmlformats.org/officeDocument/2006/relationships" xmlns:m="http://schemas.openxmlformats.org/officeDocument/2006/math" xmlns:v="urn:schemas-microsoft-com:vml" xmlns:wp14="http://schemas.microsoft.com/office/word/2010/wordprocessingDrawing" xmlns:wp="http://schemas.openxmlformats.org/drawingml/2006/wordprocessingDrawing" xmlns:w10="urn:schemas-microsoft-com:office:word" xmlns:w="http://schemas.openxmlformats.org/wordprocessingml/2006/main" xmlns:w14="http://schemas.microsoft.com/office/word/2010/wordml" xmlns:w15="http://schemas.microsoft.com/office/word/2012/wordml" xmlns:wpg="http://schemas.microsoft.com/office/word/2010/wordprocessingGroup" xmlns:wpi="http://schemas.microsoft.com/office/word/2010/wordprocessingInk" xmlns:wne="http://schemas.microsoft.com/office/word/2006/wordml" xmlns:wps="http://schemas.microsoft.com/office/word/2010/wordprocessingShape" mc:Ignorable="w14 w15 wp14">
+<w:document xmlns:wpc="http://schemas.microsoft.com/office/word/2010/wordprocessingCanvas" xmlns:cx="http://schemas.microsoft.com/office/drawing/2014/chartex" xmlns:cx1="http://schemas.microsoft.com/office/drawing/2015/9/8/chartex" xmlns:cx2="http://schemas.microsoft.com/office/drawing/2015/10/21/chartex" xmlns:cx3="http://schemas.microsoft.com/office/drawing/2016/5/9/chartex" xmlns:cx4="http://schemas.microsoft.com/office/drawing/2016/5/10/chartex" xmlns:cx5="http://schemas.microsoft.com/office/drawing/2016/5/11/chartex" xmlns:cx6="http://schemas.microsoft.com/office/drawing/2016/5/12/chartex" xmlns:cx7="http://schemas.microsoft.com/office/drawing/2016/5/13/chartex" xmlns:cx8="http://schemas.microsoft.com/office/drawing/2016/5/14/chartex" xmlns:mc="http://schemas.openxmlformats.org/markup-compatibility/2006" xmlns:aink="http://schemas.microsoft.com/office/drawing/2016/ink" xmlns:am3d="http://schemas.microsoft.com/office/drawing/2017/model3d" xmlns:o="urn:schemas-microsoft-com:office:office" xmlns:r="http://schemas.openxmlformats.org/officeDocument/2006/relationships" xmlns:m="http://schemas.openxmlformats.org/officeDocument/2006/math" xmlns:v="urn:schemas-microsoft-com:vml" xmlns:wp14="http://schemas.microsoft.com/office/word/2010/wordprocessingDrawing" xmlns:wp="http://schemas.openxmlformats.org/drawingml/2006/wordprocessingDrawing" xmlns:w10="urn:schemas-microsoft-com:office:word" xmlns:w="http://schemas.openxmlformats.org/wordprocessingml/2006/main" xmlns:w14="http://schemas.microsoft.com/office/word/2010/wordml" xmlns:w15="http://schemas.microsoft.com/office/word/2012/wordml" xmlns:w16cex="http://schemas.microsoft.com/office/word/2018/wordml/cex" xmlns:w16cid="http://schemas.microsoft.com/office/word/2016/wordml/cid" xmlns:w16="http://schemas.microsoft.com/office/word/2018/wordml" xmlns:w16sdtdh="http://schemas.microsoft.com/office/word/2020/wordml/sdtdatahash" xmlns:w16se="http://schemas.microsoft.com/office/word/2015/wordml/symex" xmlns:wpg="http://schemas.microsoft.com/office/word/2010/wordprocessingGroup" xmlns:wpi="http://schemas.microsoft.com/office/word/2010/wordprocessingInk" xmlns:wne="http://schemas.microsoft.com/office/word/2006/wordml" xmlns:wps="http://schemas.microsoft.com/office/word/2010/wordprocessingShape" mc:Ignorable="w14 w15 w16se w16cid w16 w16cex w16sdtdh wp14">
   <w:body>
     <w:p>
       <w:pPr>
@@ -257,8 +257,6 @@
         </w:rPr>
         <w:t>2</w:t>
       </w:r>
-      <w:bookmarkStart w:id="0" w:name="_GoBack"/>
-      <w:bookmarkEnd w:id="0"/>
       <w:r>
         <w:rPr>
           <w:rFonts w:ascii="Verdana" w:eastAsia="Verdana" w:hAnsi="Verdana" w:cs="Verdana"/>
@@ -627,164 +625,195 @@
           <w:sz w:val="20"/>
           <w:szCs w:val="20"/>
         </w:rPr>
+        <w:t xml:space="preserve"> Telegram</w:t>
+      </w:r>
+      <w:r>
+        <w:rPr>
+          <w:rFonts w:ascii="Verdana" w:eastAsia="Verdana" w:hAnsi="Verdana" w:cs="Verdana"/>
+          <w:sz w:val="20"/>
+          <w:szCs w:val="20"/>
+        </w:rPr>
+        <w:t xml:space="preserve"> utilización de github(</w:t>
+      </w:r>
+      <w:r>
+        <w:rPr>
+          <w:rFonts w:ascii="Verdana" w:eastAsia="Verdana" w:hAnsi="Verdana" w:cs="Verdana"/>
+          <w:sz w:val="20"/>
+          <w:szCs w:val="20"/>
+        </w:rPr>
+        <w:t>https://github.com/jhoncampillo/MinticCiclo4.git</w:t>
+      </w:r>
+      <w:r>
+        <w:rPr>
+          <w:rFonts w:ascii="Verdana" w:eastAsia="Verdana" w:hAnsi="Verdana" w:cs="Verdana"/>
+          <w:sz w:val="20"/>
+          <w:szCs w:val="20"/>
+        </w:rPr>
+        <w:t xml:space="preserve">), </w:t>
+      </w:r>
+      <w:r>
+        <w:rPr>
+          <w:rFonts w:ascii="Verdana" w:eastAsia="Verdana" w:hAnsi="Verdana" w:cs="Verdana"/>
+          <w:sz w:val="20"/>
+          <w:szCs w:val="20"/>
+        </w:rPr>
+        <w:t xml:space="preserve"> Se planea</w:t>
+      </w:r>
+      <w:r>
+        <w:rPr>
+          <w:rFonts w:ascii="Verdana" w:eastAsia="Verdana" w:hAnsi="Verdana" w:cs="Verdana"/>
+          <w:sz w:val="20"/>
+          <w:szCs w:val="20"/>
+        </w:rPr>
+        <w:t>n</w:t>
+      </w:r>
+      <w:r>
+        <w:rPr>
+          <w:rFonts w:ascii="Verdana" w:eastAsia="Verdana" w:hAnsi="Verdana" w:cs="Verdana"/>
+          <w:sz w:val="20"/>
+          <w:szCs w:val="20"/>
+        </w:rPr>
+        <w:t xml:space="preserve">  más reuniones virtu</w:t>
+      </w:r>
+      <w:r>
+        <w:rPr>
+          <w:rFonts w:ascii="Verdana" w:eastAsia="Verdana" w:hAnsi="Verdana" w:cs="Verdana"/>
+          <w:sz w:val="20"/>
+          <w:szCs w:val="20"/>
+        </w:rPr>
+        <w:t>a</w:t>
+      </w:r>
+      <w:r>
+        <w:rPr>
+          <w:rFonts w:ascii="Verdana" w:eastAsia="Verdana" w:hAnsi="Verdana" w:cs="Verdana"/>
+          <w:sz w:val="20"/>
+          <w:szCs w:val="20"/>
+        </w:rPr>
+        <w:t>les se</w:t>
+      </w:r>
+      <w:r>
+        <w:rPr>
+          <w:rFonts w:ascii="Verdana" w:eastAsia="Verdana" w:hAnsi="Verdana" w:cs="Verdana"/>
+          <w:sz w:val="20"/>
+          <w:szCs w:val="20"/>
+        </w:rPr>
+        <w:t>manales para verificar avances uqe no se han cumplido</w:t>
+      </w:r>
+    </w:p>
+    <w:p>
+      <w:pPr>
+        <w:spacing w:line="240" w:lineRule="auto"/>
+        <w:jc w:val="both"/>
+        <w:rPr>
+          <w:rFonts w:ascii="Verdana" w:eastAsia="Verdana" w:hAnsi="Verdana" w:cs="Verdana"/>
+          <w:color w:val="5B9BD5"/>
+          <w:sz w:val="20"/>
+          <w:szCs w:val="20"/>
+        </w:rPr>
+      </w:pPr>
+    </w:p>
+    <w:p>
+      <w:pPr>
+        <w:spacing w:line="240" w:lineRule="auto"/>
+        <w:jc w:val="both"/>
+        <w:rPr>
+          <w:rFonts w:ascii="Verdana" w:eastAsia="Verdana" w:hAnsi="Verdana" w:cs="Verdana"/>
+          <w:sz w:val="20"/>
+          <w:szCs w:val="20"/>
+        </w:rPr>
+      </w:pPr>
+      <w:r>
+        <w:rPr>
+          <w:rFonts w:ascii="Verdana" w:eastAsia="Verdana" w:hAnsi="Verdana" w:cs="Verdana"/>
+          <w:b/>
+          <w:sz w:val="20"/>
+          <w:szCs w:val="20"/>
+        </w:rPr>
+        <w:t>2.</w:t>
+      </w:r>
+      <w:r>
+        <w:rPr>
+          <w:rFonts w:ascii="Verdana" w:eastAsia="Verdana" w:hAnsi="Verdana" w:cs="Verdana"/>
+          <w:b/>
+          <w:sz w:val="20"/>
+          <w:szCs w:val="20"/>
+        </w:rPr>
         <w:t xml:space="preserve"> </w:t>
       </w:r>
-      <w:proofErr w:type="spellStart"/>
-      <w:r>
-        <w:rPr>
-          <w:rFonts w:ascii="Verdana" w:eastAsia="Verdana" w:hAnsi="Verdana" w:cs="Verdana"/>
-          <w:sz w:val="20"/>
-          <w:szCs w:val="20"/>
-        </w:rPr>
-        <w:t>Telegram</w:t>
-      </w:r>
-      <w:proofErr w:type="spellEnd"/>
-      <w:r>
-        <w:rPr>
-          <w:rFonts w:ascii="Verdana" w:eastAsia="Verdana" w:hAnsi="Verdana" w:cs="Verdana"/>
-          <w:sz w:val="20"/>
-          <w:szCs w:val="20"/>
-        </w:rPr>
-        <w:t xml:space="preserve"> utilización de </w:t>
-      </w:r>
-      <w:proofErr w:type="spellStart"/>
-      <w:proofErr w:type="gramStart"/>
-      <w:r>
-        <w:rPr>
-          <w:rFonts w:ascii="Verdana" w:eastAsia="Verdana" w:hAnsi="Verdana" w:cs="Verdana"/>
-          <w:sz w:val="20"/>
-          <w:szCs w:val="20"/>
-        </w:rPr>
-        <w:t>github</w:t>
-      </w:r>
-      <w:proofErr w:type="spellEnd"/>
-      <w:r>
-        <w:rPr>
-          <w:rFonts w:ascii="Verdana" w:eastAsia="Verdana" w:hAnsi="Verdana" w:cs="Verdana"/>
-          <w:sz w:val="20"/>
-          <w:szCs w:val="20"/>
-        </w:rPr>
-        <w:t>(</w:t>
-      </w:r>
-      <w:proofErr w:type="gramEnd"/>
-      <w:r>
-        <w:rPr>
-          <w:rFonts w:ascii="Verdana" w:eastAsia="Verdana" w:hAnsi="Verdana" w:cs="Verdana"/>
-          <w:sz w:val="20"/>
-          <w:szCs w:val="20"/>
-        </w:rPr>
-        <w:t>https://github.com/jhoncampillo/Mintic-Cliclo3.git</w:t>
-      </w:r>
-      <w:r>
-        <w:rPr>
-          <w:rFonts w:ascii="Verdana" w:eastAsia="Verdana" w:hAnsi="Verdana" w:cs="Verdana"/>
-          <w:sz w:val="20"/>
-          <w:szCs w:val="20"/>
-        </w:rPr>
-        <w:t xml:space="preserve">), </w:t>
-      </w:r>
-      <w:r>
-        <w:rPr>
-          <w:rFonts w:ascii="Verdana" w:eastAsia="Verdana" w:hAnsi="Verdana" w:cs="Verdana"/>
-          <w:sz w:val="20"/>
-          <w:szCs w:val="20"/>
-        </w:rPr>
-        <w:t xml:space="preserve"> Se planea</w:t>
-      </w:r>
-      <w:r>
-        <w:rPr>
-          <w:rFonts w:ascii="Verdana" w:eastAsia="Verdana" w:hAnsi="Verdana" w:cs="Verdana"/>
-          <w:sz w:val="20"/>
-          <w:szCs w:val="20"/>
-        </w:rPr>
-        <w:t>n</w:t>
-      </w:r>
-      <w:r>
-        <w:rPr>
-          <w:rFonts w:ascii="Verdana" w:eastAsia="Verdana" w:hAnsi="Verdana" w:cs="Verdana"/>
-          <w:sz w:val="20"/>
-          <w:szCs w:val="20"/>
-        </w:rPr>
-        <w:t xml:space="preserve">  más reuniones virtu</w:t>
-      </w:r>
-      <w:r>
-        <w:rPr>
-          <w:rFonts w:ascii="Verdana" w:eastAsia="Verdana" w:hAnsi="Verdana" w:cs="Verdana"/>
-          <w:sz w:val="20"/>
-          <w:szCs w:val="20"/>
-        </w:rPr>
-        <w:t>a</w:t>
-      </w:r>
-      <w:r>
-        <w:rPr>
-          <w:rFonts w:ascii="Verdana" w:eastAsia="Verdana" w:hAnsi="Verdana" w:cs="Verdana"/>
-          <w:sz w:val="20"/>
-          <w:szCs w:val="20"/>
-        </w:rPr>
-        <w:t>les se</w:t>
-      </w:r>
-      <w:r>
-        <w:rPr>
-          <w:rFonts w:ascii="Verdana" w:eastAsia="Verdana" w:hAnsi="Verdana" w:cs="Verdana"/>
-          <w:sz w:val="20"/>
-          <w:szCs w:val="20"/>
-        </w:rPr>
-        <w:t xml:space="preserve">manales para verificar avances </w:t>
-      </w:r>
-      <w:proofErr w:type="spellStart"/>
-      <w:r>
-        <w:rPr>
-          <w:rFonts w:ascii="Verdana" w:eastAsia="Verdana" w:hAnsi="Verdana" w:cs="Verdana"/>
-          <w:sz w:val="20"/>
-          <w:szCs w:val="20"/>
-        </w:rPr>
-        <w:t>uqe</w:t>
-      </w:r>
-      <w:proofErr w:type="spellEnd"/>
-      <w:r>
-        <w:rPr>
-          <w:rFonts w:ascii="Verdana" w:eastAsia="Verdana" w:hAnsi="Verdana" w:cs="Verdana"/>
-          <w:sz w:val="20"/>
-          <w:szCs w:val="20"/>
-        </w:rPr>
-        <w:t xml:space="preserve"> no se han cumplido</w:t>
-      </w:r>
-    </w:p>
-    <w:p>
-      <w:pPr>
-        <w:spacing w:line="240" w:lineRule="auto"/>
-        <w:jc w:val="both"/>
-        <w:rPr>
-          <w:rFonts w:ascii="Verdana" w:eastAsia="Verdana" w:hAnsi="Verdana" w:cs="Verdana"/>
-          <w:color w:val="5B9BD5"/>
-          <w:sz w:val="20"/>
-          <w:szCs w:val="20"/>
-        </w:rPr>
-      </w:pPr>
-    </w:p>
-    <w:p>
-      <w:pPr>
-        <w:spacing w:line="240" w:lineRule="auto"/>
-        <w:jc w:val="both"/>
-        <w:rPr>
-          <w:rFonts w:ascii="Verdana" w:eastAsia="Verdana" w:hAnsi="Verdana" w:cs="Verdana"/>
-          <w:sz w:val="20"/>
-          <w:szCs w:val="20"/>
-        </w:rPr>
-      </w:pPr>
-      <w:r>
-        <w:rPr>
-          <w:rFonts w:ascii="Verdana" w:eastAsia="Verdana" w:hAnsi="Verdana" w:cs="Verdana"/>
-          <w:b/>
-          <w:sz w:val="20"/>
-          <w:szCs w:val="20"/>
-        </w:rPr>
-        <w:t>2.</w:t>
-      </w:r>
-      <w:r>
-        <w:rPr>
-          <w:rFonts w:ascii="Verdana" w:eastAsia="Verdana" w:hAnsi="Verdana" w:cs="Verdana"/>
-          <w:b/>
+      <w:r>
+        <w:rPr>
+          <w:rFonts w:ascii="Verdana" w:eastAsia="Verdana" w:hAnsi="Verdana" w:cs="Verdana"/>
+          <w:sz w:val="20"/>
+          <w:szCs w:val="20"/>
+        </w:rPr>
+        <w:t xml:space="preserve">La asignación y avances de las tareas del grupo de integrantes </w:t>
+      </w:r>
+      <w:r>
+        <w:rPr>
+          <w:rFonts w:ascii="Verdana" w:eastAsia="Verdana" w:hAnsi="Verdana" w:cs="Verdana"/>
+          <w:sz w:val="20"/>
+          <w:szCs w:val="20"/>
+        </w:rPr>
+        <w:t>se lleva en T</w:t>
+      </w:r>
+      <w:r>
+        <w:rPr>
+          <w:rFonts w:ascii="Verdana" w:eastAsia="Verdana" w:hAnsi="Verdana" w:cs="Verdana"/>
+          <w:sz w:val="20"/>
+          <w:szCs w:val="20"/>
+        </w:rPr>
+        <w:t>rello</w:t>
+      </w:r>
+      <w:r>
+        <w:rPr>
+          <w:rFonts w:ascii="Verdana" w:eastAsia="Verdana" w:hAnsi="Verdana" w:cs="Verdana"/>
+          <w:sz w:val="20"/>
+          <w:szCs w:val="20"/>
+        </w:rPr>
+        <w:t xml:space="preserve"> pero por parámetros del tutor hay que hacer todo el devoops en  Azure</w:t>
+      </w:r>
+      <w:r>
+        <w:rPr>
+          <w:rFonts w:ascii="Verdana" w:eastAsia="Verdana" w:hAnsi="Verdana" w:cs="Verdana"/>
+          <w:sz w:val="20"/>
+          <w:szCs w:val="20"/>
+        </w:rPr>
+        <w:t xml:space="preserve">. </w:t>
+      </w:r>
+    </w:p>
+    <w:p>
+      <w:pPr>
+        <w:spacing w:line="240" w:lineRule="auto"/>
+        <w:jc w:val="both"/>
+        <w:rPr>
+          <w:rFonts w:ascii="Verdana" w:eastAsia="Verdana" w:hAnsi="Verdana" w:cs="Verdana"/>
+          <w:sz w:val="20"/>
+          <w:szCs w:val="20"/>
+        </w:rPr>
+      </w:pPr>
+    </w:p>
+    <w:p>
+      <w:pPr>
+        <w:spacing w:line="240" w:lineRule="auto"/>
+        <w:jc w:val="both"/>
+        <w:rPr>
+          <w:rFonts w:ascii="Verdana" w:eastAsia="Verdana" w:hAnsi="Verdana" w:cs="Verdana"/>
+          <w:sz w:val="20"/>
+          <w:szCs w:val="20"/>
+        </w:rPr>
+      </w:pPr>
+      <w:r>
+        <w:rPr>
+          <w:rFonts w:ascii="Verdana" w:eastAsia="Verdana" w:hAnsi="Verdana" w:cs="Verdana"/>
+          <w:b/>
+          <w:sz w:val="20"/>
+          <w:szCs w:val="20"/>
+        </w:rPr>
+        <w:t>3.</w:t>
+      </w:r>
+      <w:r>
+        <w:rPr>
+          <w:rFonts w:ascii="Verdana" w:eastAsia="Verdana" w:hAnsi="Verdana" w:cs="Verdana"/>
           <w:sz w:val="20"/>
           <w:szCs w:val="20"/>
         </w:rPr>
@@ -796,123 +825,6 @@
           <w:sz w:val="20"/>
           <w:szCs w:val="20"/>
         </w:rPr>
-        <w:t xml:space="preserve">La asignación y avances de las tareas del grupo de integrantes </w:t>
-      </w:r>
-      <w:r>
-        <w:rPr>
-          <w:rFonts w:ascii="Verdana" w:eastAsia="Verdana" w:hAnsi="Verdana" w:cs="Verdana"/>
-          <w:sz w:val="20"/>
-          <w:szCs w:val="20"/>
-        </w:rPr>
-        <w:t xml:space="preserve">se lleva en </w:t>
-      </w:r>
-      <w:proofErr w:type="spellStart"/>
-      <w:r>
-        <w:rPr>
-          <w:rFonts w:ascii="Verdana" w:eastAsia="Verdana" w:hAnsi="Verdana" w:cs="Verdana"/>
-          <w:sz w:val="20"/>
-          <w:szCs w:val="20"/>
-        </w:rPr>
-        <w:t>T</w:t>
-      </w:r>
-      <w:r>
-        <w:rPr>
-          <w:rFonts w:ascii="Verdana" w:eastAsia="Verdana" w:hAnsi="Verdana" w:cs="Verdana"/>
-          <w:sz w:val="20"/>
-          <w:szCs w:val="20"/>
-        </w:rPr>
-        <w:t>rello</w:t>
-      </w:r>
-      <w:proofErr w:type="spellEnd"/>
-      <w:r>
-        <w:rPr>
-          <w:rFonts w:ascii="Verdana" w:eastAsia="Verdana" w:hAnsi="Verdana" w:cs="Verdana"/>
-          <w:sz w:val="20"/>
-          <w:szCs w:val="20"/>
-        </w:rPr>
-        <w:t xml:space="preserve"> pero por parámetros del tutor hay que hacer todo el </w:t>
-      </w:r>
-      <w:proofErr w:type="spellStart"/>
-      <w:r>
-        <w:rPr>
-          <w:rFonts w:ascii="Verdana" w:eastAsia="Verdana" w:hAnsi="Verdana" w:cs="Verdana"/>
-          <w:sz w:val="20"/>
-          <w:szCs w:val="20"/>
-        </w:rPr>
-        <w:t>devoops</w:t>
-      </w:r>
-      <w:proofErr w:type="spellEnd"/>
-      <w:r>
-        <w:rPr>
-          <w:rFonts w:ascii="Verdana" w:eastAsia="Verdana" w:hAnsi="Verdana" w:cs="Verdana"/>
-          <w:sz w:val="20"/>
-          <w:szCs w:val="20"/>
-        </w:rPr>
-        <w:t xml:space="preserve"> en  </w:t>
-      </w:r>
-      <w:proofErr w:type="spellStart"/>
-      <w:r>
-        <w:rPr>
-          <w:rFonts w:ascii="Verdana" w:eastAsia="Verdana" w:hAnsi="Verdana" w:cs="Verdana"/>
-          <w:sz w:val="20"/>
-          <w:szCs w:val="20"/>
-        </w:rPr>
-        <w:t>Azure</w:t>
-      </w:r>
-      <w:proofErr w:type="spellEnd"/>
-      <w:r>
-        <w:rPr>
-          <w:rFonts w:ascii="Verdana" w:eastAsia="Verdana" w:hAnsi="Verdana" w:cs="Verdana"/>
-          <w:sz w:val="20"/>
-          <w:szCs w:val="20"/>
-        </w:rPr>
-        <w:t xml:space="preserve">. </w:t>
-      </w:r>
-    </w:p>
-    <w:p>
-      <w:pPr>
-        <w:spacing w:line="240" w:lineRule="auto"/>
-        <w:jc w:val="both"/>
-        <w:rPr>
-          <w:rFonts w:ascii="Verdana" w:eastAsia="Verdana" w:hAnsi="Verdana" w:cs="Verdana"/>
-          <w:sz w:val="20"/>
-          <w:szCs w:val="20"/>
-        </w:rPr>
-      </w:pPr>
-    </w:p>
-    <w:p>
-      <w:pPr>
-        <w:spacing w:line="240" w:lineRule="auto"/>
-        <w:jc w:val="both"/>
-        <w:rPr>
-          <w:rFonts w:ascii="Verdana" w:eastAsia="Verdana" w:hAnsi="Verdana" w:cs="Verdana"/>
-          <w:sz w:val="20"/>
-          <w:szCs w:val="20"/>
-        </w:rPr>
-      </w:pPr>
-      <w:r>
-        <w:rPr>
-          <w:rFonts w:ascii="Verdana" w:eastAsia="Verdana" w:hAnsi="Verdana" w:cs="Verdana"/>
-          <w:b/>
-          <w:sz w:val="20"/>
-          <w:szCs w:val="20"/>
-        </w:rPr>
-        <w:t>3.</w:t>
-      </w:r>
-      <w:r>
-        <w:rPr>
-          <w:rFonts w:ascii="Verdana" w:eastAsia="Verdana" w:hAnsi="Verdana" w:cs="Verdana"/>
-          <w:sz w:val="20"/>
-          <w:szCs w:val="20"/>
-        </w:rPr>
-        <w:t xml:space="preserve"> </w:t>
-      </w:r>
-      <w:r>
-        <w:rPr>
-          <w:rFonts w:ascii="Verdana" w:eastAsia="Verdana" w:hAnsi="Verdana" w:cs="Verdana"/>
-          <w:sz w:val="20"/>
-          <w:szCs w:val="20"/>
-        </w:rPr>
         <w:t xml:space="preserve">Se presentan </w:t>
       </w:r>
       <w:r>
@@ -993,25 +905,7 @@
           <w:sz w:val="20"/>
           <w:szCs w:val="20"/>
         </w:rPr>
-        <w:t xml:space="preserve">para poder concretar reuniones entre  los miembros de equipo </w:t>
-      </w:r>
-      <w:proofErr w:type="spellStart"/>
-      <w:r>
-        <w:rPr>
-          <w:rFonts w:ascii="Verdana" w:eastAsia="Verdana" w:hAnsi="Verdana" w:cs="Verdana"/>
-          <w:sz w:val="20"/>
-          <w:szCs w:val="20"/>
-        </w:rPr>
-        <w:t>scrum</w:t>
-      </w:r>
-      <w:proofErr w:type="spellEnd"/>
-      <w:r>
-        <w:rPr>
-          <w:rFonts w:ascii="Verdana" w:eastAsia="Verdana" w:hAnsi="Verdana" w:cs="Verdana"/>
-          <w:sz w:val="20"/>
-          <w:szCs w:val="20"/>
-        </w:rPr>
-        <w:t xml:space="preserve">  y el tutor.</w:t>
+        <w:t>para poder concretar reuniones entre  los miembros de equipo scrum  y el tutor.</w:t>
       </w:r>
     </w:p>
     <w:p>
@@ -1059,23 +953,13 @@
         </w:rPr>
         <w:t xml:space="preserve">enido de temas y su aplicación </w:t>
       </w:r>
-      <w:proofErr w:type="spellStart"/>
-      <w:r>
-        <w:rPr>
-          <w:rFonts w:ascii="Verdana" w:eastAsia="Verdana" w:hAnsi="Verdana" w:cs="Verdana"/>
-          <w:sz w:val="20"/>
-          <w:szCs w:val="20"/>
-        </w:rPr>
-        <w:t>ne</w:t>
-      </w:r>
-      <w:proofErr w:type="spellEnd"/>
-      <w:r>
-        <w:rPr>
-          <w:rFonts w:ascii="Verdana" w:eastAsia="Verdana" w:hAnsi="Verdana" w:cs="Verdana"/>
-          <w:sz w:val="20"/>
-          <w:szCs w:val="20"/>
-        </w:rPr>
-        <w:t xml:space="preserve"> le proyecto.</w:t>
+      <w:r>
+        <w:rPr>
+          <w:rFonts w:ascii="Verdana" w:eastAsia="Verdana" w:hAnsi="Verdana" w:cs="Verdana"/>
+          <w:sz w:val="20"/>
+          <w:szCs w:val="20"/>
+        </w:rPr>
+        <w:t>ne le proyecto.</w:t>
       </w:r>
     </w:p>
     <w:p>
@@ -1209,8 +1093,8 @@
           <w:szCs w:val="20"/>
         </w:rPr>
       </w:pPr>
-      <w:bookmarkStart w:id="1" w:name="_gjdgxs" w:colFirst="0" w:colLast="0"/>
-      <w:bookmarkEnd w:id="1"/>
+      <w:bookmarkStart w:id="0" w:name="_gjdgxs" w:colFirst="0" w:colLast="0"/>
+      <w:bookmarkEnd w:id="0"/>
     </w:p>
     <w:tbl>
       <w:tblPr>
@@ -1372,18 +1256,8 @@
                 <w:sz w:val="20"/>
                 <w:szCs w:val="20"/>
               </w:rPr>
-              <w:t xml:space="preserve"> modelamiento de páginas y navegación entre ellas para entrar a revisión de equipo </w:t>
+              <w:t xml:space="preserve"> modelamiento de páginas y navegación entre ellas para entrar a revisión de equipo Scrum</w:t>
             </w:r>
-            <w:proofErr w:type="spellStart"/>
-            <w:r>
-              <w:rPr>
-                <w:rFonts w:ascii="Verdana" w:eastAsia="Verdana" w:hAnsi="Verdana" w:cs="Verdana"/>
-                <w:sz w:val="20"/>
-                <w:szCs w:val="20"/>
-              </w:rPr>
-              <w:t>Scrum</w:t>
-            </w:r>
-            <w:proofErr w:type="spellEnd"/>
             <w:r>
               <w:rPr>
                 <w:rFonts w:ascii="Verdana" w:eastAsia="Verdana" w:hAnsi="Verdana" w:cs="Verdana"/>
@@ -1400,7 +1274,6 @@
               </w:rPr>
               <w:t xml:space="preserve"> – actualizar </w:t>
             </w:r>
-            <w:proofErr w:type="spellStart"/>
             <w:r>
               <w:rPr>
                 <w:rFonts w:ascii="Verdana" w:eastAsia="Verdana" w:hAnsi="Verdana" w:cs="Verdana"/>
@@ -1409,7 +1282,6 @@
               </w:rPr>
               <w:t>azure</w:t>
             </w:r>
-            <w:proofErr w:type="spellEnd"/>
           </w:p>
         </w:tc>
         <w:tc>
@@ -1434,23 +1306,13 @@
                 <w:szCs w:val="20"/>
               </w:rPr>
             </w:pPr>
-            <w:proofErr w:type="spellStart"/>
             <w:r>
               <w:rPr>
                 <w:rFonts w:ascii="Verdana" w:eastAsia="Verdana" w:hAnsi="Verdana" w:cs="Verdana"/>
                 <w:sz w:val="20"/>
                 <w:szCs w:val="20"/>
               </w:rPr>
-              <w:t>Luara</w:t>
-            </w:r>
-            <w:proofErr w:type="spellEnd"/>
-            <w:r>
-              <w:rPr>
-                <w:rFonts w:ascii="Verdana" w:eastAsia="Verdana" w:hAnsi="Verdana" w:cs="Verdana"/>
-                <w:sz w:val="20"/>
-                <w:szCs w:val="20"/>
-              </w:rPr>
-              <w:t xml:space="preserve"> Murcia</w:t>
+              <w:t>Luara Murcia</w:t>
             </w:r>
           </w:p>
         </w:tc>
@@ -1552,36 +1414,8 @@
                 <w:szCs w:val="20"/>
               </w:rPr>
               <w:lastRenderedPageBreak/>
-              <w:t xml:space="preserve">Iniciar  modelamiento de páginas y navegación entre ellas para entrar a revisión de equipo </w:t>
+              <w:t>Iniciar  modelamiento de páginas y navegación entre ellas para entrar a revisión de equipo Scrum y adelantar proyecto mientras hay reunión con el tutor. – actualizar azure</w:t>
             </w:r>
-            <w:proofErr w:type="spellStart"/>
-            <w:r>
-              <w:rPr>
-                <w:rFonts w:ascii="Verdana" w:eastAsia="Verdana" w:hAnsi="Verdana" w:cs="Verdana"/>
-                <w:sz w:val="20"/>
-                <w:szCs w:val="20"/>
-              </w:rPr>
-              <w:t>Scrum</w:t>
-            </w:r>
-            <w:proofErr w:type="spellEnd"/>
-            <w:r>
-              <w:rPr>
-                <w:rFonts w:ascii="Verdana" w:eastAsia="Verdana" w:hAnsi="Verdana" w:cs="Verdana"/>
-                <w:sz w:val="20"/>
-                <w:szCs w:val="20"/>
-              </w:rPr>
-              <w:t xml:space="preserve"> y adelantar proyecto mientras hay reunión con el tutor. – actualizar </w:t>
-            </w:r>
-            <w:proofErr w:type="spellStart"/>
-            <w:r>
-              <w:rPr>
-                <w:rFonts w:ascii="Verdana" w:eastAsia="Verdana" w:hAnsi="Verdana" w:cs="Verdana"/>
-                <w:sz w:val="20"/>
-                <w:szCs w:val="20"/>
-              </w:rPr>
-              <w:t>azure</w:t>
-            </w:r>
-            <w:proofErr w:type="spellEnd"/>
           </w:p>
         </w:tc>
         <w:tc>
@@ -1612,25 +1446,7 @@
                 <w:sz w:val="20"/>
                 <w:szCs w:val="20"/>
               </w:rPr>
-              <w:t xml:space="preserve">            </w:t>
-            </w:r>
-            <w:proofErr w:type="spellStart"/>
-            <w:r>
-              <w:rPr>
-                <w:rFonts w:ascii="Verdana" w:eastAsia="Verdana" w:hAnsi="Verdana" w:cs="Verdana"/>
-                <w:sz w:val="20"/>
-                <w:szCs w:val="20"/>
-              </w:rPr>
-              <w:t>Jhon</w:t>
-            </w:r>
-            <w:proofErr w:type="spellEnd"/>
-            <w:r>
-              <w:rPr>
-                <w:rFonts w:ascii="Verdana" w:eastAsia="Verdana" w:hAnsi="Verdana" w:cs="Verdana"/>
-                <w:sz w:val="20"/>
-                <w:szCs w:val="20"/>
-              </w:rPr>
-              <w:t xml:space="preserve"> Jairo Campillo Serrato</w:t>
+              <w:t xml:space="preserve">            Jhon Jairo Campillo Serrato</w:t>
             </w:r>
           </w:p>
           <w:p>
@@ -1710,36 +1526,8 @@
                 <w:sz w:val="20"/>
                 <w:szCs w:val="20"/>
               </w:rPr>
-              <w:t xml:space="preserve">Iniciar  modelamiento de páginas y navegación entre ellas para entrar a revisión de equipo </w:t>
+              <w:t>Iniciar  modelamiento de páginas y navegación entre ellas para entrar a revisión de equipo Scrum y adelantar proyecto mientras hay reunión con el tutor. – actualizar azure</w:t>
             </w:r>
-            <w:proofErr w:type="spellStart"/>
-            <w:r>
-              <w:rPr>
-                <w:rFonts w:ascii="Verdana" w:eastAsia="Verdana" w:hAnsi="Verdana" w:cs="Verdana"/>
-                <w:sz w:val="20"/>
-                <w:szCs w:val="20"/>
-              </w:rPr>
-              <w:t>Scrum</w:t>
-            </w:r>
-            <w:proofErr w:type="spellEnd"/>
-            <w:r>
-              <w:rPr>
-                <w:rFonts w:ascii="Verdana" w:eastAsia="Verdana" w:hAnsi="Verdana" w:cs="Verdana"/>
-                <w:sz w:val="20"/>
-                <w:szCs w:val="20"/>
-              </w:rPr>
-              <w:t xml:space="preserve"> y adelantar proyecto mientras hay reunión con el tutor. – actualizar </w:t>
-            </w:r>
-            <w:proofErr w:type="spellStart"/>
-            <w:r>
-              <w:rPr>
-                <w:rFonts w:ascii="Verdana" w:eastAsia="Verdana" w:hAnsi="Verdana" w:cs="Verdana"/>
-                <w:sz w:val="20"/>
-                <w:szCs w:val="20"/>
-              </w:rPr>
-              <w:t>azure</w:t>
-            </w:r>
-            <w:proofErr w:type="spellEnd"/>
           </w:p>
         </w:tc>
         <w:tc>
@@ -1839,36 +1627,8 @@
                 <w:sz w:val="20"/>
                 <w:szCs w:val="20"/>
               </w:rPr>
-              <w:t xml:space="preserve">Iniciar  modelamiento de páginas y navegación entre ellas para entrar a revisión de equipo </w:t>
+              <w:t>Iniciar  modelamiento de páginas y navegación entre ellas para entrar a revisión de equipo Scrum y adelantar proyecto mientras hay reunión con el tutor. – actualizar azure</w:t>
             </w:r>
-            <w:proofErr w:type="spellStart"/>
-            <w:r>
-              <w:rPr>
-                <w:rFonts w:ascii="Verdana" w:eastAsia="Verdana" w:hAnsi="Verdana" w:cs="Verdana"/>
-                <w:sz w:val="20"/>
-                <w:szCs w:val="20"/>
-              </w:rPr>
-              <w:t>Scrum</w:t>
-            </w:r>
-            <w:proofErr w:type="spellEnd"/>
-            <w:r>
-              <w:rPr>
-                <w:rFonts w:ascii="Verdana" w:eastAsia="Verdana" w:hAnsi="Verdana" w:cs="Verdana"/>
-                <w:sz w:val="20"/>
-                <w:szCs w:val="20"/>
-              </w:rPr>
-              <w:t xml:space="preserve"> y adelantar proyecto mientras hay reunión con el tutor. – actualizar </w:t>
-            </w:r>
-            <w:proofErr w:type="spellStart"/>
-            <w:r>
-              <w:rPr>
-                <w:rFonts w:ascii="Verdana" w:eastAsia="Verdana" w:hAnsi="Verdana" w:cs="Verdana"/>
-                <w:sz w:val="20"/>
-                <w:szCs w:val="20"/>
-              </w:rPr>
-              <w:t>azure</w:t>
-            </w:r>
-            <w:proofErr w:type="spellEnd"/>
           </w:p>
         </w:tc>
         <w:tc>
@@ -1976,36 +1736,8 @@
                 <w:sz w:val="20"/>
                 <w:szCs w:val="20"/>
               </w:rPr>
-              <w:t xml:space="preserve">Iniciar  modelamiento de páginas y navegación entre ellas para entrar a revisión de equipo </w:t>
+              <w:t>Iniciar  modelamiento de páginas y navegación entre ellas para entrar a revisión de equipo Scrum y adelantar proyecto mientras hay reunión con el tutor. – actualizar azure</w:t>
             </w:r>
-            <w:proofErr w:type="spellStart"/>
-            <w:r>
-              <w:rPr>
-                <w:rFonts w:ascii="Verdana" w:eastAsia="Verdana" w:hAnsi="Verdana" w:cs="Verdana"/>
-                <w:sz w:val="20"/>
-                <w:szCs w:val="20"/>
-              </w:rPr>
-              <w:t>Scrum</w:t>
-            </w:r>
-            <w:proofErr w:type="spellEnd"/>
-            <w:r>
-              <w:rPr>
-                <w:rFonts w:ascii="Verdana" w:eastAsia="Verdana" w:hAnsi="Verdana" w:cs="Verdana"/>
-                <w:sz w:val="20"/>
-                <w:szCs w:val="20"/>
-              </w:rPr>
-              <w:t xml:space="preserve"> y adelantar proyecto mientras hay reunión con el tutor. – actualizar </w:t>
-            </w:r>
-            <w:proofErr w:type="spellStart"/>
-            <w:r>
-              <w:rPr>
-                <w:rFonts w:ascii="Verdana" w:eastAsia="Verdana" w:hAnsi="Verdana" w:cs="Verdana"/>
-                <w:sz w:val="20"/>
-                <w:szCs w:val="20"/>
-              </w:rPr>
-              <w:t>azure</w:t>
-            </w:r>
-            <w:proofErr w:type="spellEnd"/>
           </w:p>
         </w:tc>
         <w:tc>
@@ -2184,19 +1916,28 @@
           <w:szCs w:val="20"/>
           <w:lang w:val="es-CO"/>
         </w:rPr>
-        <w:t>(</w:t>
-      </w:r>
-      <w:proofErr w:type="spellStart"/>
-      <w:r>
+        <w:t>(Development Team)</w:t>
+      </w:r>
+    </w:p>
+    <w:p>
+      <w:pPr>
+        <w:spacing w:line="240" w:lineRule="auto"/>
+        <w:jc w:val="both"/>
         <w:rPr>
           <w:rFonts w:ascii="Verdana" w:eastAsia="Verdana" w:hAnsi="Verdana" w:cs="Verdana"/>
           <w:sz w:val="20"/>
           <w:szCs w:val="20"/>
           <w:lang w:val="es-CO"/>
         </w:rPr>
-        <w:t>Development</w:t>
-      </w:r>
-      <w:proofErr w:type="spellEnd"/>
+      </w:pPr>
+      <w:r>
+        <w:rPr>
+          <w:rFonts w:ascii="Verdana" w:eastAsia="Verdana" w:hAnsi="Verdana" w:cs="Verdana"/>
+          <w:sz w:val="20"/>
+          <w:szCs w:val="20"/>
+        </w:rPr>
+        <w:t xml:space="preserve">Estudiante 2 </w:t>
+      </w:r>
       <w:r>
         <w:rPr>
           <w:rFonts w:ascii="Verdana" w:eastAsia="Verdana" w:hAnsi="Verdana" w:cs="Verdana"/>
@@ -2204,19 +1945,20 @@
           <w:szCs w:val="20"/>
           <w:lang w:val="es-CO"/>
         </w:rPr>
-        <w:t xml:space="preserve"> </w:t>
-      </w:r>
-      <w:proofErr w:type="spellStart"/>
-      <w:r>
+        <w:t>(Development Team)</w:t>
+      </w:r>
+    </w:p>
+    <w:p>
+      <w:pPr>
+        <w:spacing w:line="240" w:lineRule="auto"/>
+        <w:jc w:val="both"/>
         <w:rPr>
           <w:rFonts w:ascii="Verdana" w:eastAsia="Verdana" w:hAnsi="Verdana" w:cs="Verdana"/>
           <w:sz w:val="20"/>
           <w:szCs w:val="20"/>
           <w:lang w:val="es-CO"/>
         </w:rPr>
-        <w:t>Team</w:t>
-      </w:r>
-      <w:proofErr w:type="spellEnd"/>
+      </w:pPr>
       <w:r>
         <w:rPr>
           <w:rFonts w:ascii="Verdana" w:eastAsia="Verdana" w:hAnsi="Verdana" w:cs="Verdana"/>
@@ -2224,96 +1966,6 @@
           <w:szCs w:val="20"/>
           <w:lang w:val="es-CO"/>
         </w:rPr>
-        <w:t>)</w:t>
-      </w:r>
-    </w:p>
-    <w:p>
-      <w:pPr>
-        <w:spacing w:line="240" w:lineRule="auto"/>
-        <w:jc w:val="both"/>
-        <w:rPr>
-          <w:rFonts w:ascii="Verdana" w:eastAsia="Verdana" w:hAnsi="Verdana" w:cs="Verdana"/>
-          <w:sz w:val="20"/>
-          <w:szCs w:val="20"/>
-          <w:lang w:val="es-CO"/>
-        </w:rPr>
-      </w:pPr>
-      <w:r>
-        <w:rPr>
-          <w:rFonts w:ascii="Verdana" w:eastAsia="Verdana" w:hAnsi="Verdana" w:cs="Verdana"/>
-          <w:sz w:val="20"/>
-          <w:szCs w:val="20"/>
-        </w:rPr>
-        <w:t xml:space="preserve">Estudiante 2 </w:t>
-      </w:r>
-      <w:r>
-        <w:rPr>
-          <w:rFonts w:ascii="Verdana" w:eastAsia="Verdana" w:hAnsi="Verdana" w:cs="Verdana"/>
-          <w:sz w:val="20"/>
-          <w:szCs w:val="20"/>
-          <w:lang w:val="es-CO"/>
-        </w:rPr>
-        <w:t>(</w:t>
-      </w:r>
-      <w:proofErr w:type="spellStart"/>
-      <w:r>
-        <w:rPr>
-          <w:rFonts w:ascii="Verdana" w:eastAsia="Verdana" w:hAnsi="Verdana" w:cs="Verdana"/>
-          <w:sz w:val="20"/>
-          <w:szCs w:val="20"/>
-          <w:lang w:val="es-CO"/>
-        </w:rPr>
-        <w:t>Development</w:t>
-      </w:r>
-      <w:proofErr w:type="spellEnd"/>
-      <w:r>
-        <w:rPr>
-          <w:rFonts w:ascii="Verdana" w:eastAsia="Verdana" w:hAnsi="Verdana" w:cs="Verdana"/>
-          <w:sz w:val="20"/>
-          <w:szCs w:val="20"/>
-          <w:lang w:val="es-CO"/>
-        </w:rPr>
-        <w:t xml:space="preserve"> </w:t>
-      </w:r>
-      <w:proofErr w:type="spellStart"/>
-      <w:r>
-        <w:rPr>
-          <w:rFonts w:ascii="Verdana" w:eastAsia="Verdana" w:hAnsi="Verdana" w:cs="Verdana"/>
-          <w:sz w:val="20"/>
-          <w:szCs w:val="20"/>
-          <w:lang w:val="es-CO"/>
-        </w:rPr>
-        <w:t>Team</w:t>
-      </w:r>
-      <w:proofErr w:type="spellEnd"/>
-      <w:r>
-        <w:rPr>
-          <w:rFonts w:ascii="Verdana" w:eastAsia="Verdana" w:hAnsi="Verdana" w:cs="Verdana"/>
-          <w:sz w:val="20"/>
-          <w:szCs w:val="20"/>
-          <w:lang w:val="es-CO"/>
-        </w:rPr>
-        <w:t>)</w:t>
-      </w:r>
-    </w:p>
-    <w:p>
-      <w:pPr>
-        <w:spacing w:line="240" w:lineRule="auto"/>
-        <w:jc w:val="both"/>
-        <w:rPr>
-          <w:rFonts w:ascii="Verdana" w:eastAsia="Verdana" w:hAnsi="Verdana" w:cs="Verdana"/>
-          <w:sz w:val="20"/>
-          <w:szCs w:val="20"/>
-          <w:lang w:val="es-CO"/>
-        </w:rPr>
-      </w:pPr>
-      <w:r>
-        <w:rPr>
-          <w:rFonts w:ascii="Verdana" w:eastAsia="Verdana" w:hAnsi="Verdana" w:cs="Verdana"/>
-          <w:sz w:val="20"/>
-          <w:szCs w:val="20"/>
-          <w:lang w:val="es-CO"/>
-        </w:rPr>
         <w:t xml:space="preserve">Estudiante 3 </w:t>
       </w:r>
       <w:r>
@@ -2322,43 +1974,7 @@
           <w:sz w:val="20"/>
           <w:szCs w:val="20"/>
         </w:rPr>
-        <w:t>(</w:t>
-      </w:r>
-      <w:proofErr w:type="spellStart"/>
-      <w:r>
-        <w:rPr>
-          <w:rFonts w:ascii="Verdana" w:eastAsia="Verdana" w:hAnsi="Verdana" w:cs="Verdana"/>
-          <w:sz w:val="20"/>
-          <w:szCs w:val="20"/>
-        </w:rPr>
-        <w:t>Product</w:t>
-      </w:r>
-      <w:proofErr w:type="spellEnd"/>
-      <w:r>
-        <w:rPr>
-          <w:rFonts w:ascii="Verdana" w:eastAsia="Verdana" w:hAnsi="Verdana" w:cs="Verdana"/>
-          <w:sz w:val="20"/>
-          <w:szCs w:val="20"/>
-        </w:rPr>
-        <w:t xml:space="preserve"> </w:t>
-      </w:r>
-      <w:proofErr w:type="spellStart"/>
-      <w:r>
-        <w:rPr>
-          <w:rFonts w:ascii="Verdana" w:eastAsia="Verdana" w:hAnsi="Verdana" w:cs="Verdana"/>
-          <w:sz w:val="20"/>
-          <w:szCs w:val="20"/>
-        </w:rPr>
-        <w:t>owner</w:t>
-      </w:r>
-      <w:proofErr w:type="spellEnd"/>
-      <w:r>
-        <w:rPr>
-          <w:rFonts w:ascii="Verdana" w:eastAsia="Verdana" w:hAnsi="Verdana" w:cs="Verdana"/>
-          <w:sz w:val="20"/>
-          <w:szCs w:val="20"/>
-        </w:rPr>
-        <w:t>)</w:t>
+        <w:t>(Product owner)</w:t>
       </w:r>
     </w:p>
     <w:p>
@@ -2397,25 +2013,7 @@
           <w:sz w:val="20"/>
           <w:szCs w:val="20"/>
         </w:rPr>
-        <w:t>(</w:t>
-      </w:r>
-      <w:proofErr w:type="spellStart"/>
-      <w:r>
-        <w:rPr>
-          <w:rFonts w:ascii="Verdana" w:eastAsia="Verdana" w:hAnsi="Verdana" w:cs="Verdana"/>
-          <w:sz w:val="20"/>
-          <w:szCs w:val="20"/>
-        </w:rPr>
-        <w:t>Scrum</w:t>
-      </w:r>
-      <w:proofErr w:type="spellEnd"/>
-      <w:r>
-        <w:rPr>
-          <w:rFonts w:ascii="Verdana" w:eastAsia="Verdana" w:hAnsi="Verdana" w:cs="Verdana"/>
-          <w:sz w:val="20"/>
-          <w:szCs w:val="20"/>
-        </w:rPr>
-        <w:t xml:space="preserve"> Master)</w:t>
+        <w:t>(Scrum Master)</w:t>
       </w:r>
     </w:p>
     <w:p>
@@ -2436,71 +2034,31 @@
           <w:szCs w:val="20"/>
           <w:lang w:val="es-CO"/>
         </w:rPr>
-        <w:t>Estudiante 5 (</w:t>
-      </w:r>
-      <w:proofErr w:type="spellStart"/>
-      <w:r>
+        <w:t>Estudiante 5 (Development Team)</w:t>
+      </w:r>
+    </w:p>
+    <w:p>
+      <w:pPr>
+        <w:spacing w:line="240" w:lineRule="auto"/>
+        <w:jc w:val="both"/>
         <w:rPr>
           <w:rFonts w:ascii="Verdana" w:eastAsia="Verdana" w:hAnsi="Verdana" w:cs="Verdana"/>
           <w:sz w:val="20"/>
           <w:szCs w:val="20"/>
           <w:lang w:val="es-CO"/>
         </w:rPr>
-        <w:t>Development</w:t>
-      </w:r>
-      <w:proofErr w:type="spellEnd"/>
-      <w:r>
+      </w:pPr>
+    </w:p>
+    <w:p>
+      <w:pPr>
+        <w:spacing w:line="240" w:lineRule="auto"/>
+        <w:jc w:val="both"/>
         <w:rPr>
           <w:rFonts w:ascii="Verdana" w:eastAsia="Verdana" w:hAnsi="Verdana" w:cs="Verdana"/>
           <w:sz w:val="20"/>
           <w:szCs w:val="20"/>
           <w:lang w:val="es-CO"/>
         </w:rPr>
-        <w:t xml:space="preserve"> </w:t>
-      </w:r>
-      <w:proofErr w:type="spellStart"/>
-      <w:r>
-        <w:rPr>
-          <w:rFonts w:ascii="Verdana" w:eastAsia="Verdana" w:hAnsi="Verdana" w:cs="Verdana"/>
-          <w:sz w:val="20"/>
-          <w:szCs w:val="20"/>
-          <w:lang w:val="es-CO"/>
-        </w:rPr>
-        <w:t>Team</w:t>
-      </w:r>
-      <w:proofErr w:type="spellEnd"/>
-      <w:r>
-        <w:rPr>
-          <w:rFonts w:ascii="Verdana" w:eastAsia="Verdana" w:hAnsi="Verdana" w:cs="Verdana"/>
-          <w:sz w:val="20"/>
-          <w:szCs w:val="20"/>
-          <w:lang w:val="es-CO"/>
-        </w:rPr>
-        <w:t>)</w:t>
-      </w:r>
-    </w:p>
-    <w:p>
-      <w:pPr>
-        <w:spacing w:line="240" w:lineRule="auto"/>
-        <w:jc w:val="both"/>
-        <w:rPr>
-          <w:rFonts w:ascii="Verdana" w:eastAsia="Verdana" w:hAnsi="Verdana" w:cs="Verdana"/>
-          <w:sz w:val="20"/>
-          <w:szCs w:val="20"/>
-          <w:lang w:val="es-CO"/>
-        </w:rPr>
-      </w:pPr>
-    </w:p>
-    <w:p>
-      <w:pPr>
-        <w:spacing w:line="240" w:lineRule="auto"/>
-        <w:jc w:val="both"/>
-        <w:rPr>
-          <w:rFonts w:ascii="Verdana" w:eastAsia="Verdana" w:hAnsi="Verdana" w:cs="Verdana"/>
-          <w:sz w:val="20"/>
-          <w:szCs w:val="20"/>
-          <w:lang w:val="es-CO"/>
-        </w:rPr>
       </w:pPr>
     </w:p>
     <w:p>
@@ -2581,23 +2139,13 @@
           <w:szCs w:val="20"/>
         </w:rPr>
       </w:pPr>
-      <w:proofErr w:type="spellStart"/>
-      <w:r>
-        <w:rPr>
-          <w:rFonts w:ascii="Verdana" w:eastAsia="Verdana" w:hAnsi="Verdana" w:cs="Verdana"/>
-          <w:sz w:val="20"/>
-          <w:szCs w:val="20"/>
-        </w:rPr>
-        <w:t>Jhon</w:t>
-      </w:r>
-      <w:proofErr w:type="spellEnd"/>
-      <w:r>
-        <w:rPr>
-          <w:rFonts w:ascii="Verdana" w:eastAsia="Verdana" w:hAnsi="Verdana" w:cs="Verdana"/>
-          <w:sz w:val="20"/>
-          <w:szCs w:val="20"/>
-        </w:rPr>
-        <w:t xml:space="preserve"> Jairo Campillo Serrato</w:t>
+      <w:r>
+        <w:rPr>
+          <w:rFonts w:ascii="Verdana" w:eastAsia="Verdana" w:hAnsi="Verdana" w:cs="Verdana"/>
+          <w:sz w:val="20"/>
+          <w:szCs w:val="20"/>
+        </w:rPr>
+        <w:t>Jhon Jairo Campillo Serrato</w:t>
       </w:r>
     </w:p>
     <w:p>
@@ -2635,18 +2183,8 @@
           <w:sz w:val="20"/>
           <w:szCs w:val="20"/>
         </w:rPr>
-        <w:t xml:space="preserve">Miguel </w:t>
-      </w:r>
-      <w:proofErr w:type="spellStart"/>
-      <w:r>
-        <w:rPr>
-          <w:rFonts w:ascii="Verdana" w:eastAsia="Verdana" w:hAnsi="Verdana" w:cs="Verdana"/>
-          <w:sz w:val="20"/>
-          <w:szCs w:val="20"/>
-        </w:rPr>
-        <w:t>Perez</w:t>
-      </w:r>
-      <w:proofErr w:type="spellEnd"/>
+        <w:t>Miguel Perez</w:t>
+      </w:r>
     </w:p>
     <w:p>
       <w:pPr>
@@ -2691,7 +2229,7 @@
 </file>
 
 <file path=word/numbering.xml><?xml version="1.0" encoding="utf-8"?>
-<w:numbering xmlns:wpc="http://schemas.microsoft.com/office/word/2010/wordprocessingCanvas" xmlns:mc="http://schemas.openxmlformats.org/markup-compatibility/2006" xmlns:o="urn:schemas-microsoft-com:office:office" xmlns:r="http://schemas.openxmlformats.org/officeDocument/2006/relationships" xmlns:m="http://schemas.openxmlformats.org/officeDocument/2006/math" xmlns:v="urn:schemas-microsoft-com:vml" xmlns:wp14="http://schemas.microsoft.com/office/word/2010/wordprocessingDrawing" xmlns:wp="http://schemas.openxmlformats.org/drawingml/2006/wordprocessingDrawing" xmlns:w10="urn:schemas-microsoft-com:office:word" xmlns:w="http://schemas.openxmlformats.org/wordprocessingml/2006/main" xmlns:w14="http://schemas.microsoft.com/office/word/2010/wordml" xmlns:w15="http://schemas.microsoft.com/office/word/2012/wordml" xmlns:wpg="http://schemas.microsoft.com/office/word/2010/wordprocessingGroup" xmlns:wpi="http://schemas.microsoft.com/office/word/2010/wordprocessingInk" xmlns:wne="http://schemas.microsoft.com/office/word/2006/wordml" xmlns:wps="http://schemas.microsoft.com/office/word/2010/wordprocessingShape" mc:Ignorable="w14 w15 wp14">
+<w:numbering xmlns:wpc="http://schemas.microsoft.com/office/word/2010/wordprocessingCanvas" xmlns:cx="http://schemas.microsoft.com/office/drawing/2014/chartex" xmlns:cx1="http://schemas.microsoft.com/office/drawing/2015/9/8/chartex" xmlns:cx2="http://schemas.microsoft.com/office/drawing/2015/10/21/chartex" xmlns:cx3="http://schemas.microsoft.com/office/drawing/2016/5/9/chartex" xmlns:cx4="http://schemas.microsoft.com/office/drawing/2016/5/10/chartex" xmlns:cx5="http://schemas.microsoft.com/office/drawing/2016/5/11/chartex" xmlns:cx6="http://schemas.microsoft.com/office/drawing/2016/5/12/chartex" xmlns:cx7="http://schemas.microsoft.com/office/drawing/2016/5/13/chartex" xmlns:cx8="http://schemas.microsoft.com/office/drawing/2016/5/14/chartex" xmlns:mc="http://schemas.openxmlformats.org/markup-compatibility/2006" xmlns:aink="http://schemas.microsoft.com/office/drawing/2016/ink" xmlns:am3d="http://schemas.microsoft.com/office/drawing/2017/model3d" xmlns:o="urn:schemas-microsoft-com:office:office" xmlns:r="http://schemas.openxmlformats.org/officeDocument/2006/relationships" xmlns:m="http://schemas.openxmlformats.org/officeDocument/2006/math" xmlns:v="urn:schemas-microsoft-com:vml" xmlns:wp14="http://schemas.microsoft.com/office/word/2010/wordprocessingDrawing" xmlns:wp="http://schemas.openxmlformats.org/drawingml/2006/wordprocessingDrawing" xmlns:w10="urn:schemas-microsoft-com:office:word" xmlns:w="http://schemas.openxmlformats.org/wordprocessingml/2006/main" xmlns:w14="http://schemas.microsoft.com/office/word/2010/wordml" xmlns:w15="http://schemas.microsoft.com/office/word/2012/wordml" xmlns:w16cex="http://schemas.microsoft.com/office/word/2018/wordml/cex" xmlns:w16cid="http://schemas.microsoft.com/office/word/2016/wordml/cid" xmlns:w16="http://schemas.microsoft.com/office/word/2018/wordml" xmlns:w16sdtdh="http://schemas.microsoft.com/office/word/2020/wordml/sdtdatahash" xmlns:w16se="http://schemas.microsoft.com/office/word/2015/wordml/symex" xmlns:wpg="http://schemas.microsoft.com/office/word/2010/wordprocessingGroup" xmlns:wpi="http://schemas.microsoft.com/office/word/2010/wordprocessingInk" xmlns:wne="http://schemas.microsoft.com/office/word/2006/wordml" xmlns:wps="http://schemas.microsoft.com/office/word/2010/wordprocessingShape" mc:Ignorable="w14 w15 w16se w16cid w16 w16cex w16sdtdh wp14">
   <w:abstractNum w:abstractNumId="0" w15:restartNumberingAfterBreak="0">
     <w:nsid w:val="195C1385"/>
     <w:multiLevelType w:val="multilevel"/>
@@ -2788,7 +2326,7 @@
 </file>
 
 <file path=word/styles.xml><?xml version="1.0" encoding="utf-8"?>
-<w:styles xmlns:mc="http://schemas.openxmlformats.org/markup-compatibility/2006" xmlns:r="http://schemas.openxmlformats.org/officeDocument/2006/relationships" xmlns:w="http://schemas.openxmlformats.org/wordprocessingml/2006/main" xmlns:w14="http://schemas.microsoft.com/office/word/2010/wordml" xmlns:w15="http://schemas.microsoft.com/office/word/2012/wordml" mc:Ignorable="w14 w15">
+<w:styles xmlns:mc="http://schemas.openxmlformats.org/markup-compatibility/2006" xmlns:r="http://schemas.openxmlformats.org/officeDocument/2006/relationships" xmlns:w="http://schemas.openxmlformats.org/wordprocessingml/2006/main" xmlns:w14="http://schemas.microsoft.com/office/word/2010/wordml" xmlns:w15="http://schemas.microsoft.com/office/word/2012/wordml" xmlns:w16cex="http://schemas.microsoft.com/office/word/2018/wordml/cex" xmlns:w16cid="http://schemas.microsoft.com/office/word/2016/wordml/cid" xmlns:w16="http://schemas.microsoft.com/office/word/2018/wordml" xmlns:w16sdtdh="http://schemas.microsoft.com/office/word/2020/wordml/sdtdatahash" xmlns:w16se="http://schemas.microsoft.com/office/word/2015/wordml/symex" mc:Ignorable="w14 w15 w16se w16cid w16 w16cex w16sdtdh">
   <w:docDefaults>
     <w:rPrDefault>
       <w:rPr>
@@ -2804,7 +2342,7 @@
       </w:pPr>
     </w:pPrDefault>
   </w:docDefaults>
-  <w:latentStyles w:defLockedState="0" w:defUIPriority="99" w:defSemiHidden="0" w:defUnhideWhenUsed="0" w:defQFormat="0" w:count="371">
+  <w:latentStyles w:defLockedState="0" w:defUIPriority="99" w:defSemiHidden="0" w:defUnhideWhenUsed="0" w:defQFormat="0" w:count="376">
     <w:lsdException w:name="Normal" w:uiPriority="0" w:qFormat="1"/>
     <w:lsdException w:name="heading 1" w:uiPriority="9" w:qFormat="1"/>
     <w:lsdException w:name="heading 2" w:semiHidden="1" w:uiPriority="9" w:unhideWhenUsed="1" w:qFormat="1"/>
@@ -2910,7 +2448,6 @@
     <w:lsdException w:name="HTML Sample" w:semiHidden="1" w:unhideWhenUsed="1"/>
     <w:lsdException w:name="HTML Typewriter" w:semiHidden="1" w:unhideWhenUsed="1"/>
     <w:lsdException w:name="HTML Variable" w:semiHidden="1" w:unhideWhenUsed="1"/>
-    <w:lsdException w:name="Normal Table" w:semiHidden="1" w:unhideWhenUsed="1"/>
     <w:lsdException w:name="annotation subject" w:semiHidden="1" w:unhideWhenUsed="1"/>
     <w:lsdException w:name="No List" w:semiHidden="1" w:unhideWhenUsed="1"/>
     <w:lsdException w:name="Outline List 1" w:semiHidden="1" w:unhideWhenUsed="1"/>
@@ -2953,11 +2490,8 @@
     <w:lsdException w:name="Table Contemporary" w:semiHidden="1" w:unhideWhenUsed="1"/>
     <w:lsdException w:name="Table Elegant" w:semiHidden="1" w:unhideWhenUsed="1"/>
     <w:lsdException w:name="Table Professional" w:semiHidden="1" w:unhideWhenUsed="1"/>
-    <w:lsdException w:name="Table Subtle 1" w:semiHidden="1" w:unhideWhenUsed="1"/>
     <w:lsdException w:name="Table Subtle 2" w:semiHidden="1" w:unhideWhenUsed="1"/>
     <w:lsdException w:name="Table Web 1" w:semiHidden="1" w:unhideWhenUsed="1"/>
-    <w:lsdException w:name="Table Web 2" w:semiHidden="1" w:unhideWhenUsed="1"/>
-    <w:lsdException w:name="Table Web 3" w:semiHidden="1" w:unhideWhenUsed="1"/>
     <w:lsdException w:name="Balloon Text" w:semiHidden="1" w:unhideWhenUsed="1"/>
     <w:lsdException w:name="Table Grid" w:uiPriority="39"/>
     <w:lsdException w:name="Table Theme" w:semiHidden="1" w:unhideWhenUsed="1"/>
@@ -3176,6 +2710,11 @@
     <w:lsdException w:name="List Table 5 Dark Accent 6" w:uiPriority="50"/>
     <w:lsdException w:name="List Table 6 Colorful Accent 6" w:uiPriority="51"/>
     <w:lsdException w:name="List Table 7 Colorful Accent 6" w:uiPriority="52"/>
+    <w:lsdException w:name="Mention" w:semiHidden="1" w:unhideWhenUsed="1"/>
+    <w:lsdException w:name="Smart Hyperlink" w:semiHidden="1" w:unhideWhenUsed="1"/>
+    <w:lsdException w:name="Hashtag" w:semiHidden="1" w:unhideWhenUsed="1"/>
+    <w:lsdException w:name="Unresolved Mention" w:semiHidden="1" w:unhideWhenUsed="1"/>
+    <w:lsdException w:name="Smart Link" w:semiHidden="1" w:unhideWhenUsed="1"/>
   </w:latentStyles>
   <w:style w:type="paragraph" w:default="1" w:styleId="Normal">
     <w:name w:val="Normal"/>
@@ -3309,7 +2848,7 @@
       </w:tblCellMar>
     </w:tblPr>
   </w:style>
-  <w:style w:type="paragraph" w:styleId="Puesto">
+  <w:style w:type="paragraph" w:styleId="Ttulo">
     <w:name w:val="Title"/>
     <w:basedOn w:val="Normal"/>
     <w:next w:val="Normal"/>

</xml_diff>